<commit_message>
check tình trạng trước khi nhận đơn, tình huống 6
</commit_message>
<xml_diff>
--- a/Nhom7/BAOCAO/Nhom7_mau4.docx
+++ b/Nhom7/BAOCAO/Nhom7_mau4.docx
@@ -4594,23 +4594,13 @@
               </w:rPr>
               <w:t xml:space="preserve"> &lt; </w:t>
             </w:r>
-            <w:proofErr w:type="gramStart"/>
             <w:r>
               <w:rPr>
                 <w:rFonts w:ascii="Times New Roman" w:hAnsi="Times New Roman" w:cs="Times New Roman"/>
                 <w:color w:val="FF3399"/>
                 <w:szCs w:val="19"/>
               </w:rPr>
-              <w:t>GETDATE(</w:t>
-            </w:r>
-            <w:proofErr w:type="gramEnd"/>
-            <w:r>
-              <w:rPr>
-                <w:rFonts w:ascii="Times New Roman" w:hAnsi="Times New Roman" w:cs="Times New Roman"/>
-                <w:color w:val="FF3399"/>
-                <w:szCs w:val="19"/>
-              </w:rPr>
-              <w:t>)</w:t>
+              <w:t>GETDATE()</w:t>
             </w:r>
           </w:p>
         </w:tc>
@@ -5030,7 +5020,6 @@
               </w:rPr>
               <w:t xml:space="preserve"> </w:t>
             </w:r>
-            <w:proofErr w:type="gramStart"/>
             <w:r>
               <w:rPr>
                 <w:rFonts w:ascii="Consolas" w:hAnsi="Consolas" w:cs="Consolas"/>
@@ -5040,7 +5029,6 @@
               </w:rPr>
               <w:t>EXISTS(</w:t>
             </w:r>
-            <w:proofErr w:type="gramEnd"/>
             <w:r>
               <w:rPr>
                 <w:rFonts w:ascii="Consolas" w:hAnsi="Consolas" w:cs="Consolas"/>
@@ -5240,7 +5228,6 @@
               </w:rPr>
               <w:t xml:space="preserve"> </w:t>
             </w:r>
-            <w:proofErr w:type="gramStart"/>
             <w:r>
               <w:rPr>
                 <w:rFonts w:ascii="Consolas" w:hAnsi="Consolas" w:cs="Consolas"/>
@@ -5259,7 +5246,6 @@
               </w:rPr>
               <w:t>(</w:t>
             </w:r>
-            <w:proofErr w:type="gramEnd"/>
             <w:r>
               <w:rPr>
                 <w:rFonts w:ascii="Consolas" w:hAnsi="Consolas" w:cs="Consolas"/>
@@ -5957,7 +5943,6 @@
               </w:rPr>
               <w:t xml:space="preserve"> </w:t>
             </w:r>
-            <w:proofErr w:type="gramStart"/>
             <w:r>
               <w:rPr>
                 <w:rFonts w:ascii="Times New Roman" w:hAnsi="Times New Roman" w:cs="Times New Roman"/>
@@ -5974,7 +5959,6 @@
               </w:rPr>
               <w:t>(</w:t>
             </w:r>
-            <w:proofErr w:type="gramEnd"/>
             <w:r>
               <w:rPr>
                 <w:rFonts w:ascii="Times New Roman" w:hAnsi="Times New Roman" w:cs="Times New Roman"/>
@@ -6061,23 +6045,13 @@
               </w:rPr>
               <w:t xml:space="preserve"> &lt; </w:t>
             </w:r>
-            <w:proofErr w:type="gramStart"/>
             <w:r>
               <w:rPr>
                 <w:rFonts w:ascii="Times New Roman" w:hAnsi="Times New Roman" w:cs="Times New Roman"/>
                 <w:color w:val="FF3399"/>
                 <w:szCs w:val="19"/>
               </w:rPr>
-              <w:t>GETDATE(</w:t>
-            </w:r>
-            <w:proofErr w:type="gramEnd"/>
-            <w:r>
-              <w:rPr>
-                <w:rFonts w:ascii="Times New Roman" w:hAnsi="Times New Roman" w:cs="Times New Roman"/>
-                <w:color w:val="FF3399"/>
-                <w:szCs w:val="19"/>
-              </w:rPr>
-              <w:t>)</w:t>
+              <w:t>GETDATE()</w:t>
             </w:r>
           </w:p>
         </w:tc>
@@ -6942,21 +6916,7 @@
               <w:rPr>
                 <w:rFonts w:asciiTheme="majorHAnsi" w:hAnsiTheme="majorHAnsi"/>
               </w:rPr>
-              <w:t xml:space="preserve">, @NoiDung </w:t>
-            </w:r>
-            <w:proofErr w:type="gramStart"/>
-            <w:r>
-              <w:rPr>
-                <w:rFonts w:asciiTheme="majorHAnsi" w:hAnsiTheme="majorHAnsi"/>
-              </w:rPr>
-              <w:t>nvarchar(</w:t>
-            </w:r>
-            <w:proofErr w:type="gramEnd"/>
-            <w:r>
-              <w:rPr>
-                <w:rFonts w:asciiTheme="majorHAnsi" w:hAnsiTheme="majorHAnsi"/>
-              </w:rPr>
-              <w:t>50)</w:t>
+              <w:t>, @NoiDung nvarchar(50)</w:t>
             </w:r>
             <w:r>
               <w:rPr>
@@ -7349,25 +7309,7 @@
                 <w:color w:val="000000" w:themeColor="text1"/>
                 <w:szCs w:val="19"/>
               </w:rPr>
-              <w:t>(</w:t>
-            </w:r>
-            <w:proofErr w:type="gramStart"/>
-            <w:r>
-              <w:rPr>
-                <w:rFonts w:ascii="Times New Roman" w:hAnsi="Times New Roman" w:cs="Times New Roman"/>
-                <w:color w:val="000000" w:themeColor="text1"/>
-                <w:szCs w:val="19"/>
-              </w:rPr>
-              <w:t>NoiDung,MaSoThue</w:t>
-            </w:r>
-            <w:proofErr w:type="gramEnd"/>
-            <w:r>
-              <w:rPr>
-                <w:rFonts w:ascii="Times New Roman" w:hAnsi="Times New Roman" w:cs="Times New Roman"/>
-                <w:color w:val="000000" w:themeColor="text1"/>
-                <w:szCs w:val="19"/>
-              </w:rPr>
-              <w:t>)</w:t>
+              <w:t>(NoiDung,MaSoThue)</w:t>
             </w:r>
             <w:r>
               <w:rPr>
@@ -8127,7 +8069,6 @@
               </w:rPr>
               <w:t xml:space="preserve"> </w:t>
             </w:r>
-            <w:proofErr w:type="gramStart"/>
             <w:r>
               <w:rPr>
                 <w:rFonts w:ascii="Consolas" w:hAnsi="Consolas" w:cs="Consolas"/>
@@ -8137,7 +8078,6 @@
               </w:rPr>
               <w:t>EXISTs(</w:t>
             </w:r>
-            <w:proofErr w:type="gramEnd"/>
             <w:r>
               <w:rPr>
                 <w:rFonts w:ascii="Consolas" w:hAnsi="Consolas" w:cs="Consolas"/>
@@ -8337,7 +8277,6 @@
               </w:rPr>
               <w:t xml:space="preserve"> </w:t>
             </w:r>
-            <w:proofErr w:type="gramStart"/>
             <w:r>
               <w:rPr>
                 <w:rFonts w:ascii="Consolas" w:hAnsi="Consolas" w:cs="Consolas"/>
@@ -8356,7 +8295,6 @@
               </w:rPr>
               <w:t>(</w:t>
             </w:r>
-            <w:proofErr w:type="gramEnd"/>
             <w:r>
               <w:rPr>
                 <w:rFonts w:ascii="Consolas" w:hAnsi="Consolas" w:cs="Consolas"/>
@@ -10141,7 +10079,6 @@
               </w:rPr>
               <w:t xml:space="preserve">'Tài Xế' + </w:t>
             </w:r>
-            <w:proofErr w:type="gramStart"/>
             <w:r>
               <w:rPr>
                 <w:rFonts w:ascii="Times New Roman" w:hAnsi="Times New Roman" w:cs="Times New Roman"/>
@@ -10156,16 +10093,7 @@
                 <w:color w:val="000000" w:themeColor="text1"/>
                 <w:szCs w:val="19"/>
               </w:rPr>
-              <w:t>(</w:t>
-            </w:r>
-            <w:proofErr w:type="gramEnd"/>
-            <w:r>
-              <w:rPr>
-                <w:rFonts w:ascii="Times New Roman" w:hAnsi="Times New Roman" w:cs="Times New Roman"/>
-                <w:color w:val="000000" w:themeColor="text1"/>
-                <w:szCs w:val="19"/>
-              </w:rPr>
-              <w:t xml:space="preserve">@MaTaiXe </w:t>
+              <w:t xml:space="preserve">(@MaTaiXe </w:t>
             </w:r>
             <w:r>
               <w:rPr>
@@ -10299,7 +10227,6 @@
                 <w:color w:val="FF0000"/>
               </w:rPr>
             </w:pPr>
-            <w:proofErr w:type="gramStart"/>
             <w:r>
               <w:rPr>
                 <w:rFonts w:asciiTheme="majorHAnsi" w:hAnsiTheme="majorHAnsi"/>
@@ -10316,7 +10243,6 @@
               </w:rPr>
               <w:t>(</w:t>
             </w:r>
-            <w:proofErr w:type="gramEnd"/>
             <w:r>
               <w:rPr>
                 <w:rFonts w:asciiTheme="majorHAnsi" w:hAnsiTheme="majorHAnsi"/>
@@ -10891,7 +10817,6 @@
                 <w:color w:val="FF0000"/>
               </w:rPr>
             </w:pPr>
-            <w:proofErr w:type="gramStart"/>
             <w:r>
               <w:rPr>
                 <w:rFonts w:asciiTheme="majorHAnsi" w:hAnsiTheme="majorHAnsi"/>
@@ -10908,7 +10833,6 @@
               </w:rPr>
               <w:t>(</w:t>
             </w:r>
-            <w:proofErr w:type="gramEnd"/>
             <w:r>
               <w:rPr>
                 <w:rFonts w:asciiTheme="majorHAnsi" w:hAnsiTheme="majorHAnsi"/>
@@ -11406,7 +11330,6 @@
               </w:rPr>
               <w:t xml:space="preserve">'Tài Xế' + </w:t>
             </w:r>
-            <w:proofErr w:type="gramStart"/>
             <w:r>
               <w:rPr>
                 <w:rFonts w:ascii="Times New Roman" w:hAnsi="Times New Roman" w:cs="Times New Roman"/>
@@ -11421,16 +11344,7 @@
                 <w:color w:val="000000" w:themeColor="text1"/>
                 <w:szCs w:val="19"/>
               </w:rPr>
-              <w:t>(</w:t>
-            </w:r>
-            <w:proofErr w:type="gramEnd"/>
-            <w:r>
-              <w:rPr>
-                <w:rFonts w:ascii="Times New Roman" w:hAnsi="Times New Roman" w:cs="Times New Roman"/>
-                <w:color w:val="000000" w:themeColor="text1"/>
-                <w:szCs w:val="19"/>
-              </w:rPr>
-              <w:t xml:space="preserve">@MaTaiXe </w:t>
+              <w:t xml:space="preserve">(@MaTaiXe </w:t>
             </w:r>
             <w:r>
               <w:rPr>
@@ -12160,7 +12074,6 @@
                 <w:color w:val="FF0000"/>
               </w:rPr>
             </w:pPr>
-            <w:proofErr w:type="gramStart"/>
             <w:r>
               <w:rPr>
                 <w:rFonts w:asciiTheme="majorHAnsi" w:hAnsiTheme="majorHAnsi"/>
@@ -12178,7 +12091,6 @@
               </w:rPr>
               <w:t>(</w:t>
             </w:r>
-            <w:proofErr w:type="gramEnd"/>
             <w:r>
               <w:rPr>
                 <w:rFonts w:asciiTheme="majorHAnsi" w:hAnsiTheme="majorHAnsi"/>
@@ -12398,19 +12310,8 @@
                 <w:sz w:val="19"/>
                 <w:szCs w:val="19"/>
               </w:rPr>
-              <w:t>(</w:t>
-            </w:r>
-            <w:proofErr w:type="gramStart"/>
-            <w:r>
-              <w:rPr>
-                <w:rFonts w:ascii="Consolas" w:hAnsi="Consolas" w:cs="Consolas"/>
-                <w:color w:val="808080"/>
-                <w:sz w:val="19"/>
-                <w:szCs w:val="19"/>
-              </w:rPr>
-              <w:t>exists(</w:t>
-            </w:r>
-            <w:proofErr w:type="gramEnd"/>
+              <w:t>(exists(</w:t>
+            </w:r>
             <w:r>
               <w:rPr>
                 <w:rFonts w:ascii="Consolas" w:hAnsi="Consolas" w:cs="Consolas"/>
@@ -13158,19 +13059,8 @@
                 <w:sz w:val="19"/>
                 <w:szCs w:val="19"/>
               </w:rPr>
-              <w:t>(</w:t>
-            </w:r>
-            <w:proofErr w:type="gramStart"/>
-            <w:r>
-              <w:rPr>
-                <w:rFonts w:ascii="Consolas" w:hAnsi="Consolas" w:cs="Consolas"/>
-                <w:color w:val="808080"/>
-                <w:sz w:val="19"/>
-                <w:szCs w:val="19"/>
-              </w:rPr>
-              <w:t>exists(</w:t>
-            </w:r>
-            <w:proofErr w:type="gramEnd"/>
+              <w:t>(exists(</w:t>
+            </w:r>
             <w:r>
               <w:rPr>
                 <w:rFonts w:ascii="Consolas" w:hAnsi="Consolas" w:cs="Consolas"/>
@@ -14302,21 +14192,7 @@
               <w:rPr>
                 <w:rFonts w:asciiTheme="majorHAnsi" w:hAnsiTheme="majorHAnsi"/>
               </w:rPr>
-              <w:t xml:space="preserve">@KhuVuc </w:t>
-            </w:r>
-            <w:proofErr w:type="gramStart"/>
-            <w:r>
-              <w:rPr>
-                <w:rFonts w:asciiTheme="majorHAnsi" w:hAnsiTheme="majorHAnsi"/>
-              </w:rPr>
-              <w:t>nvarchar(</w:t>
-            </w:r>
-            <w:proofErr w:type="gramEnd"/>
-            <w:r>
-              <w:rPr>
-                <w:rFonts w:asciiTheme="majorHAnsi" w:hAnsiTheme="majorHAnsi"/>
-              </w:rPr>
-              <w:t>50)</w:t>
+              <w:t>@KhuVuc nvarchar(50)</w:t>
             </w:r>
           </w:p>
           <w:p>
@@ -14995,7 +14871,6 @@
               </w:rPr>
               <w:t xml:space="preserve">+ </w:t>
             </w:r>
-            <w:proofErr w:type="gramStart"/>
             <w:r>
               <w:rPr>
                 <w:rFonts w:ascii="Times New Roman" w:hAnsi="Times New Roman" w:cs="Times New Roman"/>
@@ -15010,16 +14885,7 @@
                 <w:color w:val="000000" w:themeColor="text1"/>
                 <w:szCs w:val="19"/>
               </w:rPr>
-              <w:t>(</w:t>
-            </w:r>
-            <w:proofErr w:type="gramEnd"/>
-            <w:r>
-              <w:rPr>
-                <w:rFonts w:ascii="Times New Roman" w:hAnsi="Times New Roman" w:cs="Times New Roman"/>
-                <w:color w:val="000000" w:themeColor="text1"/>
-                <w:szCs w:val="19"/>
-              </w:rPr>
-              <w:t xml:space="preserve">@MaSoThue </w:t>
+              <w:t xml:space="preserve">(@MaSoThue </w:t>
             </w:r>
             <w:r>
               <w:rPr>
@@ -15551,23 +15417,13 @@
               </w:rPr>
               <w:t xml:space="preserve"> </w:t>
             </w:r>
-            <w:proofErr w:type="gramStart"/>
             <w:r>
               <w:rPr>
                 <w:rFonts w:ascii="Times New Roman" w:hAnsi="Times New Roman" w:cs="Times New Roman"/>
                 <w:color w:val="FF33CC"/>
                 <w:szCs w:val="19"/>
               </w:rPr>
-              <w:t>getdate(</w:t>
-            </w:r>
-            <w:proofErr w:type="gramEnd"/>
-            <w:r>
-              <w:rPr>
-                <w:rFonts w:ascii="Times New Roman" w:hAnsi="Times New Roman" w:cs="Times New Roman"/>
-                <w:color w:val="FF33CC"/>
-                <w:szCs w:val="19"/>
-              </w:rPr>
-              <w:t>)</w:t>
+              <w:t>getdate()</w:t>
             </w:r>
             <w:r>
               <w:rPr>
@@ -15952,33 +15808,15 @@
                 <w:color w:val="A6A6A6" w:themeColor="background1" w:themeShade="A6"/>
                 <w:szCs w:val="19"/>
               </w:rPr>
-              <w:t xml:space="preserve">NOT </w:t>
-            </w:r>
-            <w:proofErr w:type="gramStart"/>
-            <w:r>
-              <w:rPr>
-                <w:rFonts w:ascii="Times New Roman" w:hAnsi="Times New Roman" w:cs="Times New Roman"/>
-                <w:color w:val="A6A6A6" w:themeColor="background1" w:themeShade="A6"/>
-                <w:szCs w:val="19"/>
-              </w:rPr>
-              <w:t>EXISTS</w:t>
-            </w:r>
-            <w:r>
-              <w:rPr>
-                <w:rFonts w:ascii="Times New Roman" w:hAnsi="Times New Roman" w:cs="Times New Roman"/>
-                <w:color w:val="0000FF"/>
-                <w:szCs w:val="19"/>
-              </w:rPr>
-              <w:t>(</w:t>
-            </w:r>
-            <w:proofErr w:type="gramEnd"/>
-            <w:r>
-              <w:rPr>
-                <w:rFonts w:ascii="Times New Roman" w:hAnsi="Times New Roman" w:cs="Times New Roman"/>
-                <w:color w:val="0000FF"/>
-                <w:szCs w:val="19"/>
-              </w:rPr>
-              <w:t xml:space="preserve">select </w:t>
+              <w:t>NOT EXISTS</w:t>
+            </w:r>
+            <w:r>
+              <w:rPr>
+                <w:rFonts w:ascii="Times New Roman" w:hAnsi="Times New Roman" w:cs="Times New Roman"/>
+                <w:color w:val="0000FF"/>
+                <w:szCs w:val="19"/>
+              </w:rPr>
+              <w:t xml:space="preserve">(select </w:t>
             </w:r>
             <w:r>
               <w:rPr>
@@ -16092,7 +15930,6 @@
               </w:rPr>
               <w:t xml:space="preserve">+ </w:t>
             </w:r>
-            <w:proofErr w:type="gramStart"/>
             <w:r>
               <w:rPr>
                 <w:rFonts w:ascii="Times New Roman" w:hAnsi="Times New Roman" w:cs="Times New Roman"/>
@@ -16107,16 +15944,7 @@
                 <w:color w:val="0D0D0D" w:themeColor="text1" w:themeTint="F2"/>
                 <w:szCs w:val="19"/>
               </w:rPr>
-              <w:t>(</w:t>
-            </w:r>
-            <w:proofErr w:type="gramEnd"/>
-            <w:r>
-              <w:rPr>
-                <w:rFonts w:ascii="Times New Roman" w:hAnsi="Times New Roman" w:cs="Times New Roman"/>
-                <w:color w:val="0D0D0D" w:themeColor="text1" w:themeTint="F2"/>
-                <w:szCs w:val="19"/>
-              </w:rPr>
-              <w:t xml:space="preserve">@MaSoThue AS VARCHAR(10)) </w:t>
+              <w:t xml:space="preserve">(@MaSoThue AS VARCHAR(10)) </w:t>
             </w:r>
             <w:r>
               <w:rPr>
@@ -16418,7 +16246,6 @@
               </w:rPr>
               <w:t xml:space="preserve">and </w:t>
             </w:r>
-            <w:proofErr w:type="gramStart"/>
             <w:r>
               <w:rPr>
                 <w:rFonts w:ascii="Times New Roman" w:hAnsi="Times New Roman" w:cs="Times New Roman"/>
@@ -16433,16 +16260,7 @@
                 <w:color w:val="0D0D0D" w:themeColor="text1" w:themeTint="F2"/>
                 <w:szCs w:val="19"/>
               </w:rPr>
-              <w:t>(</w:t>
-            </w:r>
-            <w:proofErr w:type="gramEnd"/>
-            <w:r>
-              <w:rPr>
-                <w:rFonts w:ascii="Times New Roman" w:hAnsi="Times New Roman" w:cs="Times New Roman"/>
-                <w:color w:val="0D0D0D" w:themeColor="text1" w:themeTint="F2"/>
-                <w:szCs w:val="19"/>
-              </w:rPr>
-              <w:t xml:space="preserve">DonHang.NgayDat) </w:t>
+              <w:t xml:space="preserve">(DonHang.NgayDat) </w:t>
             </w:r>
             <w:r>
               <w:rPr>
@@ -16528,7 +16346,6 @@
               </w:rPr>
               <w:t xml:space="preserve">(DonHang.NgayDat) = </w:t>
             </w:r>
-            <w:proofErr w:type="gramStart"/>
             <w:r>
               <w:rPr>
                 <w:rFonts w:ascii="Times New Roman" w:hAnsi="Times New Roman" w:cs="Times New Roman"/>
@@ -16545,7 +16362,6 @@
               </w:rPr>
               <w:t>(</w:t>
             </w:r>
-            <w:proofErr w:type="gramEnd"/>
             <w:r>
               <w:rPr>
                 <w:rFonts w:ascii="Times New Roman" w:hAnsi="Times New Roman" w:cs="Times New Roman"/>
@@ -16582,7 +16398,6 @@
               </w:rPr>
               <w:t xml:space="preserve">and </w:t>
             </w:r>
-            <w:proofErr w:type="gramStart"/>
             <w:r>
               <w:rPr>
                 <w:rFonts w:ascii="Times New Roman" w:hAnsi="Times New Roman" w:cs="Times New Roman"/>
@@ -16597,16 +16412,7 @@
                 <w:color w:val="000000" w:themeColor="text1"/>
                 <w:szCs w:val="19"/>
               </w:rPr>
-              <w:t>(</w:t>
-            </w:r>
-            <w:proofErr w:type="gramEnd"/>
-            <w:r>
-              <w:rPr>
-                <w:rFonts w:ascii="Times New Roman" w:hAnsi="Times New Roman" w:cs="Times New Roman"/>
-                <w:color w:val="000000" w:themeColor="text1"/>
-                <w:szCs w:val="19"/>
-              </w:rPr>
-              <w:t xml:space="preserve">DonHang.NgayDat) = </w:t>
+              <w:t xml:space="preserve">(DonHang.NgayDat) = </w:t>
             </w:r>
             <w:r>
               <w:rPr>
@@ -17452,23 +17258,7 @@
                 <w:color w:val="000000"/>
               </w:rPr>
               <w:tab/>
-              <w:t xml:space="preserve">@MaChiNhanh </w:t>
-            </w:r>
-            <w:proofErr w:type="gramStart"/>
-            <w:r>
-              <w:rPr>
-                <w:rFonts w:asciiTheme="majorHAnsi" w:hAnsiTheme="majorHAnsi" w:cs="Times New Roman"/>
-                <w:color w:val="000000"/>
-              </w:rPr>
-              <w:t>varchar(</w:t>
-            </w:r>
-            <w:proofErr w:type="gramEnd"/>
-            <w:r>
-              <w:rPr>
-                <w:rFonts w:asciiTheme="majorHAnsi" w:hAnsiTheme="majorHAnsi" w:cs="Times New Roman"/>
-                <w:color w:val="000000"/>
-              </w:rPr>
-              <w:t>10),</w:t>
+              <w:t>@MaChiNhanh varchar(10),</w:t>
             </w:r>
           </w:p>
           <w:p>
@@ -17517,23 +17307,7 @@
                 <w:color w:val="000000"/>
               </w:rPr>
               <w:tab/>
-              <w:t xml:space="preserve">@TenSP </w:t>
-            </w:r>
-            <w:proofErr w:type="gramStart"/>
-            <w:r>
-              <w:rPr>
-                <w:rFonts w:asciiTheme="majorHAnsi" w:hAnsiTheme="majorHAnsi" w:cs="Times New Roman"/>
-                <w:color w:val="000000"/>
-              </w:rPr>
-              <w:t>varchar(</w:t>
-            </w:r>
-            <w:proofErr w:type="gramEnd"/>
-            <w:r>
-              <w:rPr>
-                <w:rFonts w:asciiTheme="majorHAnsi" w:hAnsiTheme="majorHAnsi" w:cs="Times New Roman"/>
-                <w:color w:val="000000"/>
-              </w:rPr>
-              <w:t>50)</w:t>
+              <w:t>@TenSP varchar(50)</w:t>
             </w:r>
           </w:p>
           <w:p>
@@ -18412,17 +18186,7 @@
                 <w:sz w:val="24"/>
                 <w:szCs w:val="24"/>
               </w:rPr>
-              <w:t xml:space="preserve"> </w:t>
-            </w:r>
-            <w:proofErr w:type="gramStart"/>
-            <w:r>
-              <w:rPr>
-                <w:rFonts w:ascii="Times New Roman" w:hAnsi="Times New Roman" w:cs="Times New Roman"/>
-                <w:color w:val="000000"/>
-                <w:sz w:val="24"/>
-                <w:szCs w:val="24"/>
-              </w:rPr>
-              <w:t>SanPham</w:t>
+              <w:t xml:space="preserve"> SanPham</w:t>
             </w:r>
             <w:r>
               <w:rPr>
@@ -18433,7 +18197,6 @@
               </w:rPr>
               <w:t>(</w:t>
             </w:r>
-            <w:proofErr w:type="gramEnd"/>
             <w:r>
               <w:rPr>
                 <w:rFonts w:ascii="Times New Roman" w:hAnsi="Times New Roman" w:cs="Times New Roman"/>
@@ -19792,21 +19555,7 @@
               <w:rPr>
                 <w:rFonts w:asciiTheme="majorHAnsi" w:hAnsiTheme="majorHAnsi"/>
               </w:rPr>
-              <w:t xml:space="preserve"> @KhuVuc </w:t>
-            </w:r>
-            <w:proofErr w:type="gramStart"/>
-            <w:r>
-              <w:rPr>
-                <w:rFonts w:asciiTheme="majorHAnsi" w:hAnsiTheme="majorHAnsi"/>
-              </w:rPr>
-              <w:t>nvarchar(</w:t>
-            </w:r>
-            <w:proofErr w:type="gramEnd"/>
-            <w:r>
-              <w:rPr>
-                <w:rFonts w:asciiTheme="majorHAnsi" w:hAnsiTheme="majorHAnsi"/>
-              </w:rPr>
-              <w:t>50)</w:t>
+              <w:t xml:space="preserve"> @KhuVuc nvarchar(50)</w:t>
             </w:r>
             <w:r>
               <w:rPr>
@@ -19932,21 +19681,7 @@
               <w:rPr>
                 <w:rFonts w:asciiTheme="majorHAnsi" w:hAnsiTheme="majorHAnsi"/>
               </w:rPr>
-              <w:t xml:space="preserve">:  @KhuVuc </w:t>
-            </w:r>
-            <w:proofErr w:type="gramStart"/>
-            <w:r>
-              <w:rPr>
-                <w:rFonts w:asciiTheme="majorHAnsi" w:hAnsiTheme="majorHAnsi"/>
-              </w:rPr>
-              <w:t>nvarchar(</w:t>
-            </w:r>
-            <w:proofErr w:type="gramEnd"/>
-            <w:r>
-              <w:rPr>
-                <w:rFonts w:asciiTheme="majorHAnsi" w:hAnsiTheme="majorHAnsi"/>
-              </w:rPr>
-              <w:t>50)</w:t>
+              <w:t>:  @KhuVuc nvarchar(50)</w:t>
             </w:r>
             <w:r>
               <w:rPr>
@@ -20997,6 +20732,371 @@
           </w:p>
           <w:p>
             <w:pPr>
+              <w:autoSpaceDE w:val="0"/>
+              <w:autoSpaceDN w:val="0"/>
+              <w:adjustRightInd w:val="0"/>
+              <w:rPr>
+                <w:rFonts w:ascii="Times New Roman" w:hAnsi="Times New Roman" w:cs="Times New Roman"/>
+                <w:color w:val="0000FF"/>
+                <w:szCs w:val="19"/>
+              </w:rPr>
+            </w:pPr>
+            <w:r>
+              <w:rPr>
+                <w:rFonts w:ascii="Times New Roman" w:hAnsi="Times New Roman" w:cs="Times New Roman"/>
+                <w:color w:val="0000FF"/>
+                <w:szCs w:val="19"/>
+              </w:rPr>
+              <w:t xml:space="preserve">IF </w:t>
+            </w:r>
+            <w:r>
+              <w:rPr>
+                <w:rFonts w:ascii="Times New Roman" w:hAnsi="Times New Roman" w:cs="Times New Roman"/>
+                <w:color w:val="A6A6A6" w:themeColor="background1" w:themeShade="A6"/>
+                <w:szCs w:val="19"/>
+              </w:rPr>
+              <w:t>EXISTS</w:t>
+            </w:r>
+            <w:r>
+              <w:rPr>
+                <w:rFonts w:ascii="Times New Roman" w:hAnsi="Times New Roman" w:cs="Times New Roman"/>
+                <w:color w:val="0000FF"/>
+                <w:szCs w:val="19"/>
+              </w:rPr>
+              <w:t xml:space="preserve">(select </w:t>
+            </w:r>
+            <w:r>
+              <w:rPr>
+                <w:rFonts w:ascii="Times New Roman" w:hAnsi="Times New Roman" w:cs="Times New Roman"/>
+                <w:color w:val="0D0D0D" w:themeColor="text1" w:themeTint="F2"/>
+                <w:szCs w:val="19"/>
+              </w:rPr>
+              <w:t>*</w:t>
+            </w:r>
+            <w:r>
+              <w:rPr>
+                <w:rFonts w:ascii="Times New Roman" w:hAnsi="Times New Roman" w:cs="Times New Roman"/>
+                <w:color w:val="0000FF"/>
+                <w:szCs w:val="19"/>
+              </w:rPr>
+              <w:t xml:space="preserve"> from </w:t>
+            </w:r>
+            <w:r>
+              <w:rPr>
+                <w:rFonts w:ascii="Times New Roman" w:hAnsi="Times New Roman" w:cs="Times New Roman"/>
+                <w:color w:val="000000" w:themeColor="text1"/>
+                <w:szCs w:val="19"/>
+              </w:rPr>
+              <w:t xml:space="preserve">DonHang </w:t>
+            </w:r>
+            <w:r>
+              <w:rPr>
+                <w:rFonts w:ascii="Times New Roman" w:hAnsi="Times New Roman" w:cs="Times New Roman"/>
+                <w:color w:val="0000FF"/>
+                <w:szCs w:val="19"/>
+              </w:rPr>
+              <w:t xml:space="preserve">where </w:t>
+            </w:r>
+            <w:r>
+              <w:rPr>
+                <w:rFonts w:ascii="Times New Roman" w:hAnsi="Times New Roman" w:cs="Times New Roman"/>
+                <w:color w:val="0D0D0D" w:themeColor="text1" w:themeTint="F2"/>
+                <w:szCs w:val="19"/>
+              </w:rPr>
+              <w:t>Ma</w:t>
+            </w:r>
+            <w:r>
+              <w:rPr>
+                <w:rFonts w:ascii="Times New Roman" w:hAnsi="Times New Roman" w:cs="Times New Roman"/>
+                <w:color w:val="0D0D0D" w:themeColor="text1" w:themeTint="F2"/>
+                <w:szCs w:val="19"/>
+              </w:rPr>
+              <w:t>DonHang</w:t>
+            </w:r>
+            <w:r>
+              <w:rPr>
+                <w:rFonts w:ascii="Times New Roman" w:hAnsi="Times New Roman" w:cs="Times New Roman"/>
+                <w:color w:val="0D0D0D" w:themeColor="text1" w:themeTint="F2"/>
+                <w:szCs w:val="19"/>
+              </w:rPr>
+              <w:t xml:space="preserve"> = @Ma</w:t>
+            </w:r>
+            <w:r>
+              <w:rPr>
+                <w:rFonts w:ascii="Times New Roman" w:hAnsi="Times New Roman" w:cs="Times New Roman"/>
+                <w:color w:val="0D0D0D" w:themeColor="text1" w:themeTint="F2"/>
+                <w:szCs w:val="19"/>
+              </w:rPr>
+              <w:t xml:space="preserve">DonHang </w:t>
+            </w:r>
+            <w:r>
+              <w:rPr>
+                <w:rFonts w:ascii="Times New Roman" w:hAnsi="Times New Roman" w:cs="Times New Roman"/>
+                <w:color w:val="0070C0"/>
+                <w:szCs w:val="19"/>
+              </w:rPr>
+              <w:t xml:space="preserve">and </w:t>
+            </w:r>
+            <w:r>
+              <w:rPr>
+                <w:rFonts w:ascii="Times New Roman" w:hAnsi="Times New Roman" w:cs="Times New Roman"/>
+                <w:color w:val="0D0D0D" w:themeColor="text1" w:themeTint="F2"/>
+                <w:szCs w:val="19"/>
+              </w:rPr>
+              <w:t>TinhTrang=</w:t>
+            </w:r>
+            <w:r>
+              <w:rPr>
+                <w:rFonts w:ascii="Times New Roman" w:hAnsi="Times New Roman" w:cs="Times New Roman"/>
+                <w:color w:val="FF0000"/>
+                <w:szCs w:val="19"/>
+              </w:rPr>
+              <w:t>N’Đang giao’</w:t>
+            </w:r>
+            <w:r>
+              <w:rPr>
+                <w:rFonts w:ascii="Times New Roman" w:hAnsi="Times New Roman" w:cs="Times New Roman"/>
+                <w:color w:val="0000FF"/>
+                <w:szCs w:val="19"/>
+              </w:rPr>
+              <w:t>)</w:t>
+            </w:r>
+          </w:p>
+          <w:p>
+            <w:pPr>
+              <w:autoSpaceDE w:val="0"/>
+              <w:autoSpaceDN w:val="0"/>
+              <w:adjustRightInd w:val="0"/>
+              <w:rPr>
+                <w:rFonts w:ascii="Times New Roman" w:hAnsi="Times New Roman" w:cs="Times New Roman"/>
+                <w:color w:val="0000FF"/>
+                <w:szCs w:val="19"/>
+              </w:rPr>
+            </w:pPr>
+            <w:r>
+              <w:rPr>
+                <w:rFonts w:ascii="Times New Roman" w:hAnsi="Times New Roman" w:cs="Times New Roman"/>
+                <w:color w:val="0000FF"/>
+                <w:szCs w:val="19"/>
+              </w:rPr>
+              <w:t>BEGIN</w:t>
+            </w:r>
+          </w:p>
+          <w:p>
+            <w:pPr>
+              <w:autoSpaceDE w:val="0"/>
+              <w:autoSpaceDN w:val="0"/>
+              <w:adjustRightInd w:val="0"/>
+              <w:rPr>
+                <w:rFonts w:ascii="Times New Roman" w:hAnsi="Times New Roman" w:cs="Times New Roman"/>
+                <w:color w:val="0000FF"/>
+                <w:szCs w:val="19"/>
+              </w:rPr>
+            </w:pPr>
+            <w:r>
+              <w:rPr>
+                <w:rFonts w:ascii="Times New Roman" w:hAnsi="Times New Roman" w:cs="Times New Roman"/>
+                <w:color w:val="0000FF"/>
+                <w:szCs w:val="19"/>
+              </w:rPr>
+              <w:t xml:space="preserve">       </w:t>
+            </w:r>
+            <w:r>
+              <w:rPr>
+                <w:rFonts w:ascii="Times New Roman" w:hAnsi="Times New Roman" w:cs="Times New Roman"/>
+                <w:color w:val="0000FF"/>
+                <w:szCs w:val="19"/>
+              </w:rPr>
+              <w:t>PRINT N</w:t>
+            </w:r>
+            <w:r>
+              <w:rPr>
+                <w:rFonts w:ascii="Times New Roman" w:hAnsi="Times New Roman" w:cs="Times New Roman"/>
+                <w:color w:val="0D0D0D" w:themeColor="text1" w:themeTint="F2"/>
+                <w:szCs w:val="19"/>
+              </w:rPr>
+              <w:t>'Đ</w:t>
+            </w:r>
+            <w:r>
+              <w:rPr>
+                <w:rFonts w:ascii="Times New Roman" w:hAnsi="Times New Roman" w:cs="Times New Roman"/>
+                <w:color w:val="0D0D0D" w:themeColor="text1" w:themeTint="F2"/>
+                <w:szCs w:val="19"/>
+              </w:rPr>
+              <w:t>ơn hàng</w:t>
+            </w:r>
+            <w:r>
+              <w:rPr>
+                <w:rFonts w:ascii="Times New Roman" w:hAnsi="Times New Roman" w:cs="Times New Roman"/>
+                <w:color w:val="0D0D0D" w:themeColor="text1" w:themeTint="F2"/>
+                <w:szCs w:val="19"/>
+              </w:rPr>
+              <w:t xml:space="preserve">' </w:t>
+            </w:r>
+            <w:r>
+              <w:rPr>
+                <w:rFonts w:ascii="Times New Roman" w:hAnsi="Times New Roman" w:cs="Times New Roman"/>
+                <w:color w:val="0000FF"/>
+                <w:szCs w:val="19"/>
+              </w:rPr>
+              <w:t xml:space="preserve">+ </w:t>
+            </w:r>
+            <w:r>
+              <w:rPr>
+                <w:rFonts w:ascii="Times New Roman" w:hAnsi="Times New Roman" w:cs="Times New Roman"/>
+                <w:color w:val="FF33CC"/>
+                <w:szCs w:val="19"/>
+              </w:rPr>
+              <w:t>CAST</w:t>
+            </w:r>
+            <w:r>
+              <w:rPr>
+                <w:rFonts w:ascii="Times New Roman" w:hAnsi="Times New Roman" w:cs="Times New Roman"/>
+                <w:color w:val="0D0D0D" w:themeColor="text1" w:themeTint="F2"/>
+                <w:szCs w:val="19"/>
+              </w:rPr>
+              <w:t>(@Ma</w:t>
+            </w:r>
+            <w:r>
+              <w:rPr>
+                <w:rFonts w:ascii="Times New Roman" w:hAnsi="Times New Roman" w:cs="Times New Roman"/>
+                <w:color w:val="0D0D0D" w:themeColor="text1" w:themeTint="F2"/>
+                <w:szCs w:val="19"/>
+              </w:rPr>
+              <w:t>DonHang</w:t>
+            </w:r>
+            <w:r>
+              <w:rPr>
+                <w:rFonts w:ascii="Times New Roman" w:hAnsi="Times New Roman" w:cs="Times New Roman"/>
+                <w:color w:val="0D0D0D" w:themeColor="text1" w:themeTint="F2"/>
+                <w:szCs w:val="19"/>
+              </w:rPr>
+              <w:t xml:space="preserve"> AS VARCHAR(10)) </w:t>
+            </w:r>
+            <w:r>
+              <w:rPr>
+                <w:rFonts w:ascii="Times New Roman" w:hAnsi="Times New Roman" w:cs="Times New Roman"/>
+                <w:color w:val="0000FF"/>
+                <w:szCs w:val="19"/>
+              </w:rPr>
+              <w:t xml:space="preserve">+ </w:t>
+            </w:r>
+            <w:r>
+              <w:rPr>
+                <w:rFonts w:ascii="Times New Roman" w:hAnsi="Times New Roman" w:cs="Times New Roman"/>
+                <w:color w:val="FF33CC"/>
+                <w:szCs w:val="19"/>
+              </w:rPr>
+              <w:t>N</w:t>
+            </w:r>
+            <w:r>
+              <w:rPr>
+                <w:rFonts w:ascii="Times New Roman" w:hAnsi="Times New Roman" w:cs="Times New Roman"/>
+                <w:color w:val="0D0D0D" w:themeColor="text1" w:themeTint="F2"/>
+                <w:szCs w:val="19"/>
+              </w:rPr>
+              <w:t xml:space="preserve">' </w:t>
+            </w:r>
+            <w:r>
+              <w:rPr>
+                <w:rFonts w:ascii="Times New Roman" w:hAnsi="Times New Roman" w:cs="Times New Roman"/>
+                <w:color w:val="0D0D0D" w:themeColor="text1" w:themeTint="F2"/>
+                <w:szCs w:val="19"/>
+              </w:rPr>
+              <w:t xml:space="preserve"> đã được nhận</w:t>
+            </w:r>
+            <w:r>
+              <w:rPr>
+                <w:rFonts w:ascii="Times New Roman" w:hAnsi="Times New Roman" w:cs="Times New Roman"/>
+                <w:color w:val="0D0D0D" w:themeColor="text1" w:themeTint="F2"/>
+                <w:szCs w:val="19"/>
+              </w:rPr>
+              <w:t>'</w:t>
+            </w:r>
+          </w:p>
+          <w:p>
+            <w:pPr>
+              <w:autoSpaceDE w:val="0"/>
+              <w:autoSpaceDN w:val="0"/>
+              <w:adjustRightInd w:val="0"/>
+              <w:rPr>
+                <w:rFonts w:ascii="Times New Roman" w:hAnsi="Times New Roman" w:cs="Times New Roman"/>
+                <w:color w:val="0000FF"/>
+                <w:szCs w:val="19"/>
+              </w:rPr>
+            </w:pPr>
+            <w:r>
+              <w:rPr>
+                <w:rFonts w:ascii="Times New Roman" w:hAnsi="Times New Roman" w:cs="Times New Roman"/>
+                <w:color w:val="0000FF"/>
+                <w:szCs w:val="19"/>
+              </w:rPr>
+              <w:t xml:space="preserve">       </w:t>
+            </w:r>
+            <w:r>
+              <w:rPr>
+                <w:rFonts w:ascii="Times New Roman" w:hAnsi="Times New Roman" w:cs="Times New Roman"/>
+                <w:color w:val="0000FF"/>
+                <w:szCs w:val="19"/>
+              </w:rPr>
+              <w:t>ROLLBACK TRAN</w:t>
+            </w:r>
+          </w:p>
+          <w:p>
+            <w:pPr>
+              <w:autoSpaceDE w:val="0"/>
+              <w:autoSpaceDN w:val="0"/>
+              <w:adjustRightInd w:val="0"/>
+              <w:rPr>
+                <w:rFonts w:ascii="Times New Roman" w:hAnsi="Times New Roman" w:cs="Times New Roman"/>
+                <w:color w:val="0000FF"/>
+                <w:szCs w:val="19"/>
+              </w:rPr>
+            </w:pPr>
+            <w:r>
+              <w:rPr>
+                <w:rFonts w:ascii="Times New Roman" w:hAnsi="Times New Roman" w:cs="Times New Roman"/>
+                <w:color w:val="0000FF"/>
+                <w:szCs w:val="19"/>
+              </w:rPr>
+              <w:t xml:space="preserve">       </w:t>
+            </w:r>
+            <w:r>
+              <w:rPr>
+                <w:rFonts w:ascii="Times New Roman" w:hAnsi="Times New Roman" w:cs="Times New Roman"/>
+                <w:color w:val="0000FF"/>
+                <w:szCs w:val="19"/>
+              </w:rPr>
+              <w:t xml:space="preserve">RETURN </w:t>
+            </w:r>
+            <w:r>
+              <w:rPr>
+                <w:rFonts w:ascii="Times New Roman" w:hAnsi="Times New Roman" w:cs="Times New Roman"/>
+                <w:color w:val="000000" w:themeColor="text1"/>
+                <w:szCs w:val="19"/>
+              </w:rPr>
+              <w:t>1</w:t>
+            </w:r>
+          </w:p>
+          <w:p>
+            <w:pPr>
+              <w:rPr>
+                <w:rFonts w:ascii="Times New Roman" w:hAnsi="Times New Roman" w:cs="Times New Roman"/>
+                <w:color w:val="0000FF"/>
+                <w:szCs w:val="19"/>
+              </w:rPr>
+            </w:pPr>
+            <w:r>
+              <w:rPr>
+                <w:rFonts w:ascii="Times New Roman" w:hAnsi="Times New Roman" w:cs="Times New Roman"/>
+                <w:color w:val="0000FF"/>
+                <w:szCs w:val="19"/>
+              </w:rPr>
+              <w:t>END</w:t>
+            </w:r>
+          </w:p>
+          <w:p>
+            <w:pPr>
               <w:rPr>
                 <w:rFonts w:ascii="Times New Roman" w:hAnsi="Times New Roman" w:cs="Times New Roman"/>
                 <w:color w:val="000000" w:themeColor="text1"/>
@@ -21083,14 +21183,7 @@
                 <w:rFonts w:ascii="Times New Roman" w:hAnsi="Times New Roman" w:cs="Times New Roman"/>
                 <w:szCs w:val="19"/>
               </w:rPr>
-              <w:t xml:space="preserve">, </w:t>
-            </w:r>
-            <w:r>
-              <w:rPr>
-                <w:rFonts w:ascii="Times New Roman" w:hAnsi="Times New Roman" w:cs="Times New Roman"/>
-                <w:szCs w:val="19"/>
-              </w:rPr>
-              <w:t xml:space="preserve">TinhTrang = </w:t>
+              <w:t xml:space="preserve">, TinhTrang = </w:t>
             </w:r>
             <w:r>
               <w:rPr>
@@ -21313,6 +21406,372 @@
           </w:p>
           <w:p>
             <w:pPr>
+              <w:autoSpaceDE w:val="0"/>
+              <w:autoSpaceDN w:val="0"/>
+              <w:adjustRightInd w:val="0"/>
+              <w:rPr>
+                <w:rFonts w:ascii="Times New Roman" w:hAnsi="Times New Roman" w:cs="Times New Roman"/>
+                <w:color w:val="0000FF"/>
+                <w:szCs w:val="19"/>
+              </w:rPr>
+            </w:pPr>
+            <w:r>
+              <w:rPr>
+                <w:rFonts w:ascii="Times New Roman" w:hAnsi="Times New Roman" w:cs="Times New Roman"/>
+                <w:color w:val="0000FF"/>
+                <w:szCs w:val="19"/>
+              </w:rPr>
+              <w:lastRenderedPageBreak/>
+              <w:t xml:space="preserve">IF </w:t>
+            </w:r>
+            <w:r>
+              <w:rPr>
+                <w:rFonts w:ascii="Times New Roman" w:hAnsi="Times New Roman" w:cs="Times New Roman"/>
+                <w:color w:val="A6A6A6" w:themeColor="background1" w:themeShade="A6"/>
+                <w:szCs w:val="19"/>
+              </w:rPr>
+              <w:t>EXISTS</w:t>
+            </w:r>
+            <w:r>
+              <w:rPr>
+                <w:rFonts w:ascii="Times New Roman" w:hAnsi="Times New Roman" w:cs="Times New Roman"/>
+                <w:color w:val="0000FF"/>
+                <w:szCs w:val="19"/>
+              </w:rPr>
+              <w:t xml:space="preserve">(select </w:t>
+            </w:r>
+            <w:r>
+              <w:rPr>
+                <w:rFonts w:ascii="Times New Roman" w:hAnsi="Times New Roman" w:cs="Times New Roman"/>
+                <w:color w:val="0D0D0D" w:themeColor="text1" w:themeTint="F2"/>
+                <w:szCs w:val="19"/>
+              </w:rPr>
+              <w:t>*</w:t>
+            </w:r>
+            <w:r>
+              <w:rPr>
+                <w:rFonts w:ascii="Times New Roman" w:hAnsi="Times New Roman" w:cs="Times New Roman"/>
+                <w:color w:val="0000FF"/>
+                <w:szCs w:val="19"/>
+              </w:rPr>
+              <w:t xml:space="preserve"> from </w:t>
+            </w:r>
+            <w:r>
+              <w:rPr>
+                <w:rFonts w:ascii="Times New Roman" w:hAnsi="Times New Roman" w:cs="Times New Roman"/>
+                <w:color w:val="000000" w:themeColor="text1"/>
+                <w:szCs w:val="19"/>
+              </w:rPr>
+              <w:t xml:space="preserve">DonHang </w:t>
+            </w:r>
+            <w:r>
+              <w:rPr>
+                <w:rFonts w:ascii="Times New Roman" w:hAnsi="Times New Roman" w:cs="Times New Roman"/>
+                <w:color w:val="0000FF"/>
+                <w:szCs w:val="19"/>
+              </w:rPr>
+              <w:t xml:space="preserve">where </w:t>
+            </w:r>
+            <w:r>
+              <w:rPr>
+                <w:rFonts w:ascii="Times New Roman" w:hAnsi="Times New Roman" w:cs="Times New Roman"/>
+                <w:color w:val="0D0D0D" w:themeColor="text1" w:themeTint="F2"/>
+                <w:szCs w:val="19"/>
+              </w:rPr>
+              <w:t>Ma</w:t>
+            </w:r>
+            <w:r>
+              <w:rPr>
+                <w:rFonts w:ascii="Times New Roman" w:hAnsi="Times New Roman" w:cs="Times New Roman"/>
+                <w:color w:val="0D0D0D" w:themeColor="text1" w:themeTint="F2"/>
+                <w:szCs w:val="19"/>
+              </w:rPr>
+              <w:t>DonHang</w:t>
+            </w:r>
+            <w:r>
+              <w:rPr>
+                <w:rFonts w:ascii="Times New Roman" w:hAnsi="Times New Roman" w:cs="Times New Roman"/>
+                <w:color w:val="0D0D0D" w:themeColor="text1" w:themeTint="F2"/>
+                <w:szCs w:val="19"/>
+              </w:rPr>
+              <w:t xml:space="preserve"> = @Ma</w:t>
+            </w:r>
+            <w:r>
+              <w:rPr>
+                <w:rFonts w:ascii="Times New Roman" w:hAnsi="Times New Roman" w:cs="Times New Roman"/>
+                <w:color w:val="0D0D0D" w:themeColor="text1" w:themeTint="F2"/>
+                <w:szCs w:val="19"/>
+              </w:rPr>
+              <w:t xml:space="preserve">DonHang </w:t>
+            </w:r>
+            <w:r>
+              <w:rPr>
+                <w:rFonts w:ascii="Times New Roman" w:hAnsi="Times New Roman" w:cs="Times New Roman"/>
+                <w:color w:val="0070C0"/>
+                <w:szCs w:val="19"/>
+              </w:rPr>
+              <w:t xml:space="preserve">and </w:t>
+            </w:r>
+            <w:r>
+              <w:rPr>
+                <w:rFonts w:ascii="Times New Roman" w:hAnsi="Times New Roman" w:cs="Times New Roman"/>
+                <w:color w:val="0D0D0D" w:themeColor="text1" w:themeTint="F2"/>
+                <w:szCs w:val="19"/>
+              </w:rPr>
+              <w:t>TinhTrang=</w:t>
+            </w:r>
+            <w:r>
+              <w:rPr>
+                <w:rFonts w:ascii="Times New Roman" w:hAnsi="Times New Roman" w:cs="Times New Roman"/>
+                <w:color w:val="FF0000"/>
+                <w:szCs w:val="19"/>
+              </w:rPr>
+              <w:t>N’Đang giao’</w:t>
+            </w:r>
+            <w:r>
+              <w:rPr>
+                <w:rFonts w:ascii="Times New Roman" w:hAnsi="Times New Roman" w:cs="Times New Roman"/>
+                <w:color w:val="0000FF"/>
+                <w:szCs w:val="19"/>
+              </w:rPr>
+              <w:t>)</w:t>
+            </w:r>
+          </w:p>
+          <w:p>
+            <w:pPr>
+              <w:autoSpaceDE w:val="0"/>
+              <w:autoSpaceDN w:val="0"/>
+              <w:adjustRightInd w:val="0"/>
+              <w:rPr>
+                <w:rFonts w:ascii="Times New Roman" w:hAnsi="Times New Roman" w:cs="Times New Roman"/>
+                <w:color w:val="0000FF"/>
+                <w:szCs w:val="19"/>
+              </w:rPr>
+            </w:pPr>
+            <w:r>
+              <w:rPr>
+                <w:rFonts w:ascii="Times New Roman" w:hAnsi="Times New Roman" w:cs="Times New Roman"/>
+                <w:color w:val="0000FF"/>
+                <w:szCs w:val="19"/>
+              </w:rPr>
+              <w:t>BEGIN</w:t>
+            </w:r>
+          </w:p>
+          <w:p>
+            <w:pPr>
+              <w:autoSpaceDE w:val="0"/>
+              <w:autoSpaceDN w:val="0"/>
+              <w:adjustRightInd w:val="0"/>
+              <w:rPr>
+                <w:rFonts w:ascii="Times New Roman" w:hAnsi="Times New Roman" w:cs="Times New Roman"/>
+                <w:color w:val="0000FF"/>
+                <w:szCs w:val="19"/>
+              </w:rPr>
+            </w:pPr>
+            <w:r>
+              <w:rPr>
+                <w:rFonts w:ascii="Times New Roman" w:hAnsi="Times New Roman" w:cs="Times New Roman"/>
+                <w:color w:val="0000FF"/>
+                <w:szCs w:val="19"/>
+              </w:rPr>
+              <w:t xml:space="preserve">       </w:t>
+            </w:r>
+            <w:r>
+              <w:rPr>
+                <w:rFonts w:ascii="Times New Roman" w:hAnsi="Times New Roman" w:cs="Times New Roman"/>
+                <w:color w:val="0000FF"/>
+                <w:szCs w:val="19"/>
+              </w:rPr>
+              <w:t>PRINT N</w:t>
+            </w:r>
+            <w:r>
+              <w:rPr>
+                <w:rFonts w:ascii="Times New Roman" w:hAnsi="Times New Roman" w:cs="Times New Roman"/>
+                <w:color w:val="0D0D0D" w:themeColor="text1" w:themeTint="F2"/>
+                <w:szCs w:val="19"/>
+              </w:rPr>
+              <w:t>'Đ</w:t>
+            </w:r>
+            <w:r>
+              <w:rPr>
+                <w:rFonts w:ascii="Times New Roman" w:hAnsi="Times New Roman" w:cs="Times New Roman"/>
+                <w:color w:val="0D0D0D" w:themeColor="text1" w:themeTint="F2"/>
+                <w:szCs w:val="19"/>
+              </w:rPr>
+              <w:t>ơn hàng</w:t>
+            </w:r>
+            <w:r>
+              <w:rPr>
+                <w:rFonts w:ascii="Times New Roman" w:hAnsi="Times New Roman" w:cs="Times New Roman"/>
+                <w:color w:val="0D0D0D" w:themeColor="text1" w:themeTint="F2"/>
+                <w:szCs w:val="19"/>
+              </w:rPr>
+              <w:t xml:space="preserve">' </w:t>
+            </w:r>
+            <w:r>
+              <w:rPr>
+                <w:rFonts w:ascii="Times New Roman" w:hAnsi="Times New Roman" w:cs="Times New Roman"/>
+                <w:color w:val="0000FF"/>
+                <w:szCs w:val="19"/>
+              </w:rPr>
+              <w:t xml:space="preserve">+ </w:t>
+            </w:r>
+            <w:r>
+              <w:rPr>
+                <w:rFonts w:ascii="Times New Roman" w:hAnsi="Times New Roman" w:cs="Times New Roman"/>
+                <w:color w:val="FF33CC"/>
+                <w:szCs w:val="19"/>
+              </w:rPr>
+              <w:t>CAST</w:t>
+            </w:r>
+            <w:r>
+              <w:rPr>
+                <w:rFonts w:ascii="Times New Roman" w:hAnsi="Times New Roman" w:cs="Times New Roman"/>
+                <w:color w:val="0D0D0D" w:themeColor="text1" w:themeTint="F2"/>
+                <w:szCs w:val="19"/>
+              </w:rPr>
+              <w:t>(@Ma</w:t>
+            </w:r>
+            <w:r>
+              <w:rPr>
+                <w:rFonts w:ascii="Times New Roman" w:hAnsi="Times New Roman" w:cs="Times New Roman"/>
+                <w:color w:val="0D0D0D" w:themeColor="text1" w:themeTint="F2"/>
+                <w:szCs w:val="19"/>
+              </w:rPr>
+              <w:t>DonHang</w:t>
+            </w:r>
+            <w:r>
+              <w:rPr>
+                <w:rFonts w:ascii="Times New Roman" w:hAnsi="Times New Roman" w:cs="Times New Roman"/>
+                <w:color w:val="0D0D0D" w:themeColor="text1" w:themeTint="F2"/>
+                <w:szCs w:val="19"/>
+              </w:rPr>
+              <w:t xml:space="preserve"> AS VARCHAR(10)) </w:t>
+            </w:r>
+            <w:r>
+              <w:rPr>
+                <w:rFonts w:ascii="Times New Roman" w:hAnsi="Times New Roman" w:cs="Times New Roman"/>
+                <w:color w:val="0000FF"/>
+                <w:szCs w:val="19"/>
+              </w:rPr>
+              <w:t xml:space="preserve">+ </w:t>
+            </w:r>
+            <w:r>
+              <w:rPr>
+                <w:rFonts w:ascii="Times New Roman" w:hAnsi="Times New Roman" w:cs="Times New Roman"/>
+                <w:color w:val="FF33CC"/>
+                <w:szCs w:val="19"/>
+              </w:rPr>
+              <w:t>N</w:t>
+            </w:r>
+            <w:r>
+              <w:rPr>
+                <w:rFonts w:ascii="Times New Roman" w:hAnsi="Times New Roman" w:cs="Times New Roman"/>
+                <w:color w:val="0D0D0D" w:themeColor="text1" w:themeTint="F2"/>
+                <w:szCs w:val="19"/>
+              </w:rPr>
+              <w:t xml:space="preserve">' </w:t>
+            </w:r>
+            <w:r>
+              <w:rPr>
+                <w:rFonts w:ascii="Times New Roman" w:hAnsi="Times New Roman" w:cs="Times New Roman"/>
+                <w:color w:val="0D0D0D" w:themeColor="text1" w:themeTint="F2"/>
+                <w:szCs w:val="19"/>
+              </w:rPr>
+              <w:t xml:space="preserve"> đã được nhận</w:t>
+            </w:r>
+            <w:r>
+              <w:rPr>
+                <w:rFonts w:ascii="Times New Roman" w:hAnsi="Times New Roman" w:cs="Times New Roman"/>
+                <w:color w:val="0D0D0D" w:themeColor="text1" w:themeTint="F2"/>
+                <w:szCs w:val="19"/>
+              </w:rPr>
+              <w:t>'</w:t>
+            </w:r>
+          </w:p>
+          <w:p>
+            <w:pPr>
+              <w:autoSpaceDE w:val="0"/>
+              <w:autoSpaceDN w:val="0"/>
+              <w:adjustRightInd w:val="0"/>
+              <w:rPr>
+                <w:rFonts w:ascii="Times New Roman" w:hAnsi="Times New Roman" w:cs="Times New Roman"/>
+                <w:color w:val="0000FF"/>
+                <w:szCs w:val="19"/>
+              </w:rPr>
+            </w:pPr>
+            <w:r>
+              <w:rPr>
+                <w:rFonts w:ascii="Times New Roman" w:hAnsi="Times New Roman" w:cs="Times New Roman"/>
+                <w:color w:val="0000FF"/>
+                <w:szCs w:val="19"/>
+              </w:rPr>
+              <w:t xml:space="preserve">       </w:t>
+            </w:r>
+            <w:r>
+              <w:rPr>
+                <w:rFonts w:ascii="Times New Roman" w:hAnsi="Times New Roman" w:cs="Times New Roman"/>
+                <w:color w:val="0000FF"/>
+                <w:szCs w:val="19"/>
+              </w:rPr>
+              <w:t>ROLLBACK TRAN</w:t>
+            </w:r>
+          </w:p>
+          <w:p>
+            <w:pPr>
+              <w:autoSpaceDE w:val="0"/>
+              <w:autoSpaceDN w:val="0"/>
+              <w:adjustRightInd w:val="0"/>
+              <w:rPr>
+                <w:rFonts w:ascii="Times New Roman" w:hAnsi="Times New Roman" w:cs="Times New Roman"/>
+                <w:color w:val="0000FF"/>
+                <w:szCs w:val="19"/>
+              </w:rPr>
+            </w:pPr>
+            <w:r>
+              <w:rPr>
+                <w:rFonts w:ascii="Times New Roman" w:hAnsi="Times New Roman" w:cs="Times New Roman"/>
+                <w:color w:val="0000FF"/>
+                <w:szCs w:val="19"/>
+              </w:rPr>
+              <w:t xml:space="preserve">       </w:t>
+            </w:r>
+            <w:r>
+              <w:rPr>
+                <w:rFonts w:ascii="Times New Roman" w:hAnsi="Times New Roman" w:cs="Times New Roman"/>
+                <w:color w:val="0000FF"/>
+                <w:szCs w:val="19"/>
+              </w:rPr>
+              <w:t xml:space="preserve">RETURN </w:t>
+            </w:r>
+            <w:r>
+              <w:rPr>
+                <w:rFonts w:ascii="Times New Roman" w:hAnsi="Times New Roman" w:cs="Times New Roman"/>
+                <w:color w:val="000000" w:themeColor="text1"/>
+                <w:szCs w:val="19"/>
+              </w:rPr>
+              <w:t>1</w:t>
+            </w:r>
+          </w:p>
+          <w:p>
+            <w:pPr>
+              <w:rPr>
+                <w:rFonts w:ascii="Times New Roman" w:hAnsi="Times New Roman" w:cs="Times New Roman"/>
+                <w:color w:val="0000FF"/>
+                <w:szCs w:val="19"/>
+              </w:rPr>
+            </w:pPr>
+            <w:r>
+              <w:rPr>
+                <w:rFonts w:ascii="Times New Roman" w:hAnsi="Times New Roman" w:cs="Times New Roman"/>
+                <w:color w:val="0000FF"/>
+                <w:szCs w:val="19"/>
+              </w:rPr>
+              <w:t>END</w:t>
+            </w:r>
+          </w:p>
+          <w:p>
+            <w:pPr>
               <w:rPr>
                 <w:rFonts w:ascii="Times New Roman" w:hAnsi="Times New Roman" w:cs="Times New Roman"/>
                 <w:color w:val="000000" w:themeColor="text1"/>
@@ -21399,14 +21858,7 @@
                 <w:rFonts w:ascii="Times New Roman" w:hAnsi="Times New Roman" w:cs="Times New Roman"/>
                 <w:szCs w:val="19"/>
               </w:rPr>
-              <w:t xml:space="preserve">, </w:t>
-            </w:r>
-            <w:r>
-              <w:rPr>
-                <w:rFonts w:ascii="Times New Roman" w:hAnsi="Times New Roman" w:cs="Times New Roman"/>
-                <w:szCs w:val="19"/>
-              </w:rPr>
-              <w:t xml:space="preserve">TinhTrang = </w:t>
+              <w:t xml:space="preserve">, TinhTrang = </w:t>
             </w:r>
             <w:r>
               <w:rPr>
@@ -21467,6 +21919,7 @@
                 <w:noProof/>
                 <w:color w:val="FF0000"/>
               </w:rPr>
+              <w:lastRenderedPageBreak/>
               <mc:AlternateContent>
                 <mc:Choice Requires="wpi">
                   <w:drawing>
@@ -21554,6 +22007,7 @@
               <w:rPr>
                 <w:rFonts w:asciiTheme="majorHAnsi" w:hAnsiTheme="majorHAnsi"/>
               </w:rPr>
+              <w:lastRenderedPageBreak/>
               <w:t>//Xin khoá ghi trên bảng đơn hàng</w:t>
             </w:r>
           </w:p>
@@ -21591,6 +22045,7 @@
                 <w:szCs w:val="24"/>
                 <w:highlight w:val="yellow"/>
               </w:rPr>
+              <w:lastRenderedPageBreak/>
               <w:t>COMMIT</w:t>
             </w:r>
           </w:p>

</xml_diff>